<commit_message>
done proposal except references
</commit_message>
<xml_diff>
--- a/Final Proposal.docx
+++ b/Final Proposal.docx
@@ -2219,8 +2219,6 @@
           <w:color w:val="auto"/>
         </w:rPr>
       </w:pPr>
-      <w:bookmarkStart w:id="0" w:name="_GoBack"/>
-      <w:bookmarkEnd w:id="0"/>
     </w:p>
     <w:p>
       <w:pPr>
@@ -2298,14 +2296,6 @@
     </w:p>
     <w:p>
       <w:pPr>
-        <w:ind w:left="720"/>
-        <w:rPr>
-          <w:rFonts w:ascii="Century Gothic" w:hAnsi="Century Gothic" w:cstheme="majorHAnsi"/>
-        </w:rPr>
-      </w:pPr>
-    </w:p>
-    <w:p>
-      <w:pPr>
         <w:pStyle w:val="Heading1"/>
         <w:rPr>
           <w:rFonts w:ascii="Century Gothic" w:hAnsi="Century Gothic" w:cstheme="majorHAnsi"/>
@@ -2321,19 +2311,6 @@
       </w:r>
     </w:p>
     <w:p>
-      <w:pPr>
-        <w:pStyle w:val="NormalWeb"/>
-        <w:shd w:val="clear" w:color="auto" w:fill="FFFFFF"/>
-        <w:spacing w:before="0" w:beforeAutospacing="0" w:after="0" w:afterAutospacing="0" w:line="480" w:lineRule="atLeast"/>
-        <w:ind w:left="720" w:hanging="720"/>
-        <w:rPr>
-          <w:rFonts w:ascii="Calibri" w:hAnsi="Calibri" w:cs="Calibri"/>
-          <w:color w:val="000000"/>
-          <w:sz w:val="27"/>
-          <w:szCs w:val="27"/>
-          <w:lang w:eastAsia="en-CA"/>
-        </w:rPr>
-      </w:pPr>
       <w:r>
         <w:rPr>
           <w:rFonts w:ascii="Century Gothic" w:hAnsi="Century Gothic" w:cstheme="majorHAnsi"/>
@@ -2341,123 +2318,81 @@
         <w:t xml:space="preserve">[1] </w:t>
       </w:r>
       <w:r>
-        <w:rPr>
-          <w:rFonts w:ascii="Calibri" w:hAnsi="Calibri" w:cs="Calibri"/>
-          <w:color w:val="000000"/>
-          <w:sz w:val="27"/>
-          <w:szCs w:val="27"/>
-          <w:lang w:eastAsia="en-CA"/>
-        </w:rPr>
-        <w:t xml:space="preserve">Kay, L., </w:t>
+        <w:t>1</w:t>
+      </w:r>
+      <w:r>
+        <w:rPr>
+          <w:vertAlign w:val="superscript"/>
+        </w:rPr>
+        <w:t>st</w:t>
+      </w:r>
+      <w:r>
+        <w:t xml:space="preserve"> reference: (Kay, </w:t>
       </w:r>
       <w:proofErr w:type="spellStart"/>
       <w:r>
-        <w:rPr>
-          <w:rFonts w:ascii="Calibri" w:hAnsi="Calibri" w:cs="Calibri"/>
-          <w:color w:val="000000"/>
-          <w:sz w:val="27"/>
-          <w:szCs w:val="27"/>
-          <w:lang w:eastAsia="en-CA"/>
-        </w:rPr>
         <w:t>Palen</w:t>
       </w:r>
       <w:proofErr w:type="spellEnd"/>
       <w:r>
-        <w:rPr>
-          <w:rFonts w:ascii="Calibri" w:hAnsi="Calibri" w:cs="Calibri"/>
-          <w:color w:val="000000"/>
-          <w:sz w:val="27"/>
-          <w:szCs w:val="27"/>
-          <w:lang w:eastAsia="en-CA"/>
-        </w:rPr>
-        <w:t xml:space="preserve">, S., Smith, B., &amp; Blumenthal, G. (2013). </w:t>
-      </w:r>
-      <w:r>
-        <w:rPr>
-          <w:rFonts w:ascii="Calibri" w:hAnsi="Calibri" w:cs="Calibri"/>
-          <w:i/>
-          <w:iCs/>
-          <w:color w:val="000000"/>
-          <w:sz w:val="27"/>
-          <w:szCs w:val="27"/>
-          <w:lang w:eastAsia="en-CA"/>
-        </w:rPr>
-        <w:t>Stars and galaxies</w:t>
-      </w:r>
-      <w:r>
-        <w:rPr>
-          <w:rFonts w:ascii="Calibri" w:hAnsi="Calibri" w:cs="Calibri"/>
-          <w:color w:val="000000"/>
-          <w:sz w:val="27"/>
-          <w:szCs w:val="27"/>
-          <w:lang w:eastAsia="en-CA"/>
-        </w:rPr>
-        <w:t>. W.W. Norton &amp; Company.</w:t>
-      </w:r>
-    </w:p>
-    <w:p>
-      <w:pPr>
-        <w:rPr>
-          <w:rStyle w:val="Hyperlink"/>
-          <w:rFonts w:ascii="Century Gothic" w:hAnsi="Century Gothic" w:cstheme="majorHAnsi"/>
-        </w:rPr>
-      </w:pPr>
+        <w:t>, Smith, &amp; Blumenthal, 2013)</w:t>
+      </w:r>
+    </w:p>
+    <w:p>
+      <w:r>
+        <w:t xml:space="preserve">All subsequent references: (Kay et al., 2013) </w:t>
+      </w:r>
+    </w:p>
+    <w:p>
       <w:r>
         <w:rPr>
           <w:rFonts w:ascii="Century Gothic" w:hAnsi="Century Gothic" w:cstheme="majorHAnsi"/>
         </w:rPr>
         <w:t xml:space="preserve">[2] </w:t>
       </w:r>
-      <w:hyperlink r:id="rId10" w:history="1">
-        <w:r>
-          <w:rPr>
-            <w:rStyle w:val="Hyperlink"/>
-            <w:rFonts w:ascii="Century Gothic" w:hAnsi="Century Gothic" w:cstheme="majorHAnsi"/>
-          </w:rPr>
-          <w:t>https://www.eaobservatory.org/jcmt/science/legacy-survey/jps/</w:t>
-        </w:r>
-      </w:hyperlink>
-    </w:p>
-    <w:p>
-      <w:pPr>
-        <w:shd w:val="clear" w:color="auto" w:fill="FFFFFF"/>
-        <w:spacing w:after="0" w:line="480" w:lineRule="atLeast"/>
-        <w:ind w:left="720" w:hanging="720"/>
-        <w:rPr>
-          <w:rFonts w:ascii="Calibri" w:eastAsia="Times New Roman" w:hAnsi="Calibri" w:cs="Calibri"/>
-          <w:color w:val="000000"/>
-          <w:sz w:val="27"/>
-          <w:szCs w:val="27"/>
-          <w:lang w:val="en-US" w:eastAsia="en-CA"/>
-        </w:rPr>
-      </w:pPr>
-      <w:r>
-        <w:rPr>
-          <w:rFonts w:ascii="Calibri" w:eastAsia="Times New Roman" w:hAnsi="Calibri" w:cs="Calibri"/>
-          <w:i/>
-          <w:iCs/>
-          <w:color w:val="000000"/>
-          <w:sz w:val="27"/>
-          <w:szCs w:val="27"/>
-          <w:lang w:val="en-US" w:eastAsia="en-CA"/>
-        </w:rPr>
-        <w:t>JPS – James Clerk Maxwell Telescope</w:t>
-      </w:r>
-      <w:r>
-        <w:rPr>
-          <w:rFonts w:ascii="Calibri" w:eastAsia="Times New Roman" w:hAnsi="Calibri" w:cs="Calibri"/>
-          <w:color w:val="000000"/>
-          <w:sz w:val="27"/>
-          <w:szCs w:val="27"/>
-          <w:lang w:val="en-US" w:eastAsia="en-CA"/>
-        </w:rPr>
-        <w:t>. (n.d.). Www.Eaobservatory.Org. Retrieved April 6, 2020, from https://www.eaobservatory.org/jcmt/science/legacy-survey/jps/</w:t>
-      </w:r>
-    </w:p>
-    <w:p>
-      <w:pPr>
-        <w:pStyle w:val="NormalWeb"/>
-        <w:spacing w:before="120" w:beforeAutospacing="0" w:after="120" w:afterAutospacing="0"/>
+      <w:r>
+        <w:t>(East Asian Observatory, n.d.-b)</w:t>
+      </w:r>
+    </w:p>
+    <w:p>
+      <w:r>
+        <w:rPr>
+          <w:rFonts w:ascii="Century Gothic" w:hAnsi="Century Gothic" w:cstheme="majorHAnsi"/>
+        </w:rPr>
+        <w:t xml:space="preserve"> </w:t>
+      </w:r>
+      <w:r>
+        <w:rPr>
+          <w:rFonts w:ascii="Century Gothic" w:hAnsi="Century Gothic" w:cstheme="majorHAnsi"/>
+        </w:rPr>
+        <w:t xml:space="preserve">[3] </w:t>
+      </w:r>
+      <w:r>
+        <w:t>(Molinari et al., 2010)</w:t>
+      </w:r>
+    </w:p>
+    <w:p>
+      <w:r>
+        <w:rPr>
+          <w:rFonts w:ascii="Century Gothic" w:hAnsi="Century Gothic" w:cstheme="majorHAnsi"/>
+          <w:color w:val="222222"/>
+          <w:sz w:val="20"/>
+          <w:szCs w:val="20"/>
+          <w:lang w:val="en"/>
+        </w:rPr>
+        <w:t xml:space="preserve"> </w:t>
+      </w:r>
+      <w:r>
+        <w:rPr>
+          <w:rFonts w:ascii="Century Gothic" w:hAnsi="Century Gothic" w:cstheme="majorHAnsi"/>
+          <w:color w:val="222222"/>
+          <w:sz w:val="20"/>
+          <w:szCs w:val="20"/>
+          <w:lang w:val="en"/>
+        </w:rPr>
+        <w:t>[4]</w:t>
+      </w:r>
+      <w:r>
         <w:rPr>
           <w:rFonts w:ascii="Century Gothic" w:hAnsi="Century Gothic" w:cstheme="majorHAnsi"/>
           <w:b/>
@@ -2467,118 +2402,38 @@
           <w:szCs w:val="20"/>
           <w:lang w:val="en"/>
         </w:rPr>
-      </w:pPr>
-      <w:r>
-        <w:rPr>
-          <w:rFonts w:ascii="Century Gothic" w:hAnsi="Century Gothic" w:cstheme="majorHAnsi"/>
-        </w:rPr>
-        <w:t xml:space="preserve">[3] </w:t>
-      </w:r>
-      <w:hyperlink r:id="rId11" w:history="1">
-        <w:r>
-          <w:rPr>
-            <w:rStyle w:val="Hyperlink"/>
-            <w:rFonts w:ascii="Century Gothic" w:eastAsiaTheme="majorEastAsia" w:hAnsi="Century Gothic" w:cstheme="majorHAnsi"/>
-            <w:sz w:val="20"/>
-            <w:szCs w:val="20"/>
-            <w:lang w:val="en"/>
-          </w:rPr>
-          <w:t>https://arxiv.org/pdf/1001.2106.pdf</w:t>
-        </w:r>
-      </w:hyperlink>
-      <w:r>
-        <w:rPr>
-          <w:rFonts w:ascii="Century Gothic" w:hAnsi="Century Gothic" w:cstheme="majorHAnsi"/>
-          <w:b/>
-          <w:bCs/>
-          <w:color w:val="222222"/>
-          <w:sz w:val="20"/>
-          <w:szCs w:val="20"/>
-          <w:lang w:val="en"/>
-        </w:rPr>
         <w:t xml:space="preserve"> </w:t>
       </w:r>
-    </w:p>
-    <w:p>
-      <w:pPr>
-        <w:rPr>
-          <w:rFonts w:ascii="Century Gothic" w:hAnsi="Century Gothic" w:cstheme="majorHAnsi"/>
-        </w:rPr>
-      </w:pPr>
-      <w:r>
-        <w:rPr>
-          <w:rFonts w:ascii="Century Gothic" w:hAnsi="Century Gothic" w:cstheme="majorHAnsi"/>
-          <w:color w:val="222222"/>
-          <w:sz w:val="20"/>
-          <w:szCs w:val="20"/>
-          <w:lang w:val="en"/>
-        </w:rPr>
-        <w:t xml:space="preserve"> </w:t>
-      </w:r>
-      <w:r>
-        <w:rPr>
-          <w:rFonts w:ascii="Century Gothic" w:hAnsi="Century Gothic" w:cstheme="majorHAnsi"/>
-          <w:color w:val="222222"/>
-          <w:sz w:val="20"/>
-          <w:szCs w:val="20"/>
-          <w:lang w:val="en"/>
-        </w:rPr>
-        <w:t>[4]</w:t>
-      </w:r>
-      <w:r>
-        <w:rPr>
-          <w:rFonts w:ascii="Century Gothic" w:hAnsi="Century Gothic" w:cstheme="majorHAnsi"/>
-          <w:b/>
-          <w:bCs/>
-          <w:color w:val="222222"/>
-          <w:sz w:val="20"/>
-          <w:szCs w:val="20"/>
-          <w:lang w:val="en"/>
-        </w:rPr>
-        <w:t xml:space="preserve"> </w:t>
-      </w:r>
-      <w:hyperlink r:id="rId12" w:history="1">
-        <w:r>
-          <w:rPr>
-            <w:rStyle w:val="Hyperlink"/>
-            <w:rFonts w:ascii="Century Gothic" w:hAnsi="Century Gothic" w:cstheme="majorHAnsi"/>
-          </w:rPr>
-          <w:t>https://arxiv.org/pdf/0705.3765.pdf</w:t>
-        </w:r>
-      </w:hyperlink>
-    </w:p>
-    <w:p>
-      <w:pPr>
-        <w:rPr>
-          <w:rFonts w:ascii="Century Gothic" w:hAnsi="Century Gothic" w:cstheme="majorHAnsi"/>
-        </w:rPr>
-      </w:pPr>
+      <w:r>
+        <w:t>(Bergin &amp; Tafalla, 2007)</w:t>
+      </w:r>
+    </w:p>
+    <w:p>
       <w:r>
         <w:rPr>
           <w:rFonts w:ascii="Century Gothic" w:hAnsi="Century Gothic" w:cstheme="majorHAnsi"/>
         </w:rPr>
         <w:t xml:space="preserve">[5] </w:t>
       </w:r>
-      <w:hyperlink r:id="rId13" w:history="1">
-        <w:r>
-          <w:rPr>
-            <w:rStyle w:val="Hyperlink"/>
-            <w:rFonts w:ascii="Century Gothic" w:hAnsi="Century Gothic" w:cstheme="majorHAnsi"/>
-          </w:rPr>
-          <w:t>https://arxiv.org/pdf/astro-ph/9902246.pdf</w:t>
-        </w:r>
-      </w:hyperlink>
-    </w:p>
-    <w:p>
-      <w:pPr>
-        <w:rPr>
-          <w:rStyle w:val="Hyperlink"/>
-          <w:rFonts w:ascii="Century Gothic" w:hAnsi="Century Gothic" w:cstheme="majorHAnsi"/>
-          <w:sz w:val="20"/>
-          <w:szCs w:val="20"/>
-          <w:shd w:val="clear" w:color="auto" w:fill="FFFFFF"/>
-        </w:rPr>
-      </w:pPr>
+      <w:r>
+        <w:t>1</w:t>
+      </w:r>
+      <w:r>
+        <w:rPr>
+          <w:vertAlign w:val="superscript"/>
+        </w:rPr>
+        <w:t>st</w:t>
+      </w:r>
+      <w:r>
+        <w:t xml:space="preserve"> reference: (Williams, Blitz, &amp; McKee, 1999)</w:t>
+      </w:r>
+    </w:p>
+    <w:p>
+      <w:r>
+        <w:t>All subsequent references: (Williams et al., 1999)</w:t>
+      </w:r>
+    </w:p>
+    <w:p>
       <w:r>
         <w:rPr>
           <w:rFonts w:ascii="Century Gothic" w:hAnsi="Century Gothic" w:cstheme="majorHAnsi"/>
@@ -2589,98 +2444,11 @@
         </w:rPr>
         <w:t xml:space="preserve">[6] </w:t>
       </w:r>
-      <w:hyperlink r:id="rId14" w:history="1">
-        <w:r>
-          <w:rPr>
-            <w:rStyle w:val="Hyperlink"/>
-            <w:rFonts w:ascii="Century Gothic" w:hAnsi="Century Gothic" w:cstheme="majorHAnsi"/>
-            <w:sz w:val="20"/>
-            <w:szCs w:val="20"/>
-            <w:shd w:val="clear" w:color="auto" w:fill="FFFFFF"/>
-          </w:rPr>
-          <w:t>https://royalsocietypublishing.org/doi/pdf/10.1098/rsta.1902.0012</w:t>
-        </w:r>
-      </w:hyperlink>
-    </w:p>
-    <w:p>
-      <w:pPr>
-        <w:shd w:val="clear" w:color="auto" w:fill="FFFFFF"/>
-        <w:spacing w:after="0" w:line="480" w:lineRule="atLeast"/>
-        <w:ind w:left="720" w:hanging="720"/>
-        <w:rPr>
-          <w:rFonts w:ascii="Calibri" w:eastAsia="Times New Roman" w:hAnsi="Calibri" w:cs="Calibri"/>
-          <w:color w:val="000000"/>
-          <w:sz w:val="27"/>
-          <w:szCs w:val="27"/>
-          <w:lang w:val="en-US" w:eastAsia="en-CA"/>
-        </w:rPr>
-      </w:pPr>
-      <w:r>
-        <w:rPr>
-          <w:rFonts w:ascii="Calibri" w:eastAsia="Times New Roman" w:hAnsi="Calibri" w:cs="Calibri"/>
-          <w:color w:val="000000"/>
-          <w:sz w:val="27"/>
-          <w:szCs w:val="27"/>
-          <w:lang w:val="en-US" w:eastAsia="en-CA"/>
-        </w:rPr>
-        <w:lastRenderedPageBreak/>
-        <w:t xml:space="preserve">I. The stability of a spherical nebula. (1902). </w:t>
-      </w:r>
-      <w:r>
-        <w:rPr>
-          <w:rFonts w:ascii="Calibri" w:eastAsia="Times New Roman" w:hAnsi="Calibri" w:cs="Calibri"/>
-          <w:i/>
-          <w:iCs/>
-          <w:color w:val="000000"/>
-          <w:sz w:val="27"/>
-          <w:szCs w:val="27"/>
-          <w:lang w:val="en-US" w:eastAsia="en-CA"/>
-        </w:rPr>
-        <w:t>Philosophical Transactions of the Royal Society of London. Series A, Containing Papers of a Mathematical or Physical Character</w:t>
-      </w:r>
-      <w:r>
-        <w:rPr>
-          <w:rFonts w:ascii="Calibri" w:eastAsia="Times New Roman" w:hAnsi="Calibri" w:cs="Calibri"/>
-          <w:color w:val="000000"/>
-          <w:sz w:val="27"/>
-          <w:szCs w:val="27"/>
-          <w:lang w:val="en-US" w:eastAsia="en-CA"/>
-        </w:rPr>
-        <w:t xml:space="preserve">, </w:t>
-      </w:r>
-      <w:r>
-        <w:rPr>
-          <w:rFonts w:ascii="Calibri" w:eastAsia="Times New Roman" w:hAnsi="Calibri" w:cs="Calibri"/>
-          <w:i/>
-          <w:iCs/>
-          <w:color w:val="000000"/>
-          <w:sz w:val="27"/>
-          <w:szCs w:val="27"/>
-          <w:lang w:val="en-US" w:eastAsia="en-CA"/>
-        </w:rPr>
-        <w:t>199</w:t>
-      </w:r>
-      <w:r>
-        <w:rPr>
-          <w:rFonts w:ascii="Calibri" w:eastAsia="Times New Roman" w:hAnsi="Calibri" w:cs="Calibri"/>
-          <w:color w:val="000000"/>
-          <w:sz w:val="27"/>
-          <w:szCs w:val="27"/>
-          <w:lang w:val="en-US" w:eastAsia="en-CA"/>
-        </w:rPr>
-        <w:t>(312–320), 1–53. https://doi.org/10.1098/rsta.1902.0012</w:t>
-      </w:r>
-    </w:p>
-    <w:p>
-      <w:pPr>
-        <w:rPr>
-          <w:rStyle w:val="Hyperlink"/>
-          <w:rFonts w:ascii="Century Gothic" w:hAnsi="Century Gothic" w:cs="Segoe UI"/>
-          <w:sz w:val="20"/>
-          <w:szCs w:val="20"/>
-          <w:shd w:val="clear" w:color="auto" w:fill="FFFFFF"/>
-        </w:rPr>
-      </w:pPr>
+      <w:r>
+        <w:t>(Jeans, 1902)</w:t>
+      </w:r>
+    </w:p>
+    <w:p>
       <w:r>
         <w:rPr>
           <w:rFonts w:ascii="Century Gothic" w:hAnsi="Century Gothic" w:cstheme="majorHAnsi"/>
@@ -2689,61 +2457,59 @@
           <w:szCs w:val="20"/>
           <w:shd w:val="clear" w:color="auto" w:fill="FFFFFF"/>
         </w:rPr>
+        <w:t xml:space="preserve"> </w:t>
+      </w:r>
+      <w:r>
+        <w:rPr>
+          <w:rFonts w:ascii="Century Gothic" w:hAnsi="Century Gothic" w:cstheme="majorHAnsi"/>
+          <w:color w:val="222222"/>
+          <w:sz w:val="20"/>
+          <w:szCs w:val="20"/>
+          <w:shd w:val="clear" w:color="auto" w:fill="FFFFFF"/>
+        </w:rPr>
         <w:t xml:space="preserve">[7] </w:t>
       </w:r>
-      <w:hyperlink r:id="rId15" w:history="1">
-        <w:r>
-          <w:rPr>
-            <w:rStyle w:val="Hyperlink"/>
-            <w:rFonts w:ascii="Century Gothic" w:hAnsi="Century Gothic" w:cs="Segoe UI"/>
-            <w:sz w:val="20"/>
-            <w:szCs w:val="20"/>
-            <w:shd w:val="clear" w:color="auto" w:fill="FFFFFF"/>
-          </w:rPr>
-          <w:t>https://www.eaobservatory.org/jcmt/</w:t>
-        </w:r>
-      </w:hyperlink>
-    </w:p>
-    <w:p>
-      <w:pPr>
-        <w:shd w:val="clear" w:color="auto" w:fill="FFFFFF"/>
-        <w:spacing w:after="0" w:line="480" w:lineRule="atLeast"/>
-        <w:ind w:left="720" w:hanging="720"/>
-        <w:rPr>
-          <w:rFonts w:ascii="Calibri" w:eastAsia="Times New Roman" w:hAnsi="Calibri" w:cs="Calibri"/>
+      <w:r>
+        <w:t>(East Asian Observatory, n.d.-a)</w:t>
+      </w:r>
+    </w:p>
+    <w:p>
+      <w:r>
+        <w:rPr>
+          <w:rFonts w:ascii="Century Gothic" w:hAnsi="Century Gothic" w:cs="Segoe UI"/>
           <w:color w:val="000000"/>
-          <w:sz w:val="27"/>
-          <w:szCs w:val="27"/>
-          <w:lang w:val="en-US" w:eastAsia="en-CA"/>
-        </w:rPr>
-      </w:pPr>
-      <w:r>
-        <w:rPr>
-          <w:rFonts w:ascii="Calibri" w:eastAsia="Times New Roman" w:hAnsi="Calibri" w:cs="Calibri"/>
-          <w:i/>
-          <w:iCs/>
+          <w:sz w:val="20"/>
+          <w:szCs w:val="20"/>
+          <w:shd w:val="clear" w:color="auto" w:fill="FFFFFF"/>
+        </w:rPr>
+        <w:t xml:space="preserve"> </w:t>
+      </w:r>
+      <w:r>
+        <w:rPr>
+          <w:rFonts w:ascii="Century Gothic" w:hAnsi="Century Gothic" w:cs="Segoe UI"/>
           <w:color w:val="000000"/>
-          <w:sz w:val="27"/>
-          <w:szCs w:val="27"/>
-          <w:lang w:val="en-US" w:eastAsia="en-CA"/>
-        </w:rPr>
-        <w:t>James Clerk Maxwell Telescope – Operated by East Asian Observatory</w:t>
-      </w:r>
-      <w:r>
-        <w:rPr>
-          <w:rFonts w:ascii="Calibri" w:eastAsia="Times New Roman" w:hAnsi="Calibri" w:cs="Calibri"/>
-          <w:color w:val="000000"/>
-          <w:sz w:val="27"/>
-          <w:szCs w:val="27"/>
-          <w:lang w:val="en-US" w:eastAsia="en-CA"/>
-        </w:rPr>
-        <w:t>. (n.d.). Www.Eaobservatory.Org. Retrieved April 6, 2020, from https://www.eaobservatory.org/jcmt/</w:t>
-      </w:r>
-    </w:p>
-    <w:p>
-      <w:pPr>
-        <w:pStyle w:val="NormalWeb"/>
-        <w:spacing w:before="120" w:beforeAutospacing="0" w:after="120" w:afterAutospacing="0"/>
+          <w:sz w:val="20"/>
+          <w:szCs w:val="20"/>
+          <w:shd w:val="clear" w:color="auto" w:fill="FFFFFF"/>
+        </w:rPr>
+        <w:t>[8]</w:t>
+      </w:r>
+      <w:r>
+        <w:rPr>
+          <w:rFonts w:ascii="Century Gothic" w:hAnsi="Century Gothic" w:cs="Arial"/>
+          <w:color w:val="222222"/>
+          <w:sz w:val="21"/>
+          <w:szCs w:val="21"/>
+          <w:lang w:val="en"/>
+        </w:rPr>
+        <w:t xml:space="preserve"> </w:t>
+      </w:r>
+      <w:r>
+        <w:t>(Herschel, 2013)</w:t>
+      </w:r>
+    </w:p>
+    <w:p>
+      <w:r>
         <w:rPr>
           <w:rStyle w:val="Hyperlink"/>
           <w:rFonts w:ascii="Century Gothic" w:eastAsiaTheme="majorEastAsia" w:hAnsi="Century Gothic" w:cs="Arial"/>
@@ -2751,90 +2517,14 @@
           <w:szCs w:val="21"/>
           <w:lang w:val="en"/>
         </w:rPr>
-      </w:pPr>
-      <w:r>
-        <w:rPr>
-          <w:rFonts w:ascii="Century Gothic" w:hAnsi="Century Gothic" w:cs="Segoe UI"/>
-          <w:color w:val="000000"/>
-          <w:sz w:val="20"/>
-          <w:szCs w:val="20"/>
-          <w:shd w:val="clear" w:color="auto" w:fill="FFFFFF"/>
-        </w:rPr>
-        <w:t>[8]</w:t>
-      </w:r>
-      <w:r>
-        <w:rPr>
-          <w:rFonts w:ascii="Century Gothic" w:hAnsi="Century Gothic" w:cs="Arial"/>
-          <w:color w:val="222222"/>
-          <w:sz w:val="21"/>
-          <w:szCs w:val="21"/>
-          <w:lang w:val="en"/>
-        </w:rPr>
+        <w:t>[9]</w:t>
+      </w:r>
+      <w:r>
         <w:t xml:space="preserve"> </w:t>
       </w:r>
-      <w:hyperlink r:id="rId16" w:history="1">
-        <w:r>
-          <w:rPr>
-            <w:rStyle w:val="Hyperlink"/>
-            <w:rFonts w:ascii="Century Gothic" w:eastAsiaTheme="majorEastAsia" w:hAnsi="Century Gothic" w:cs="Arial"/>
-            <w:sz w:val="21"/>
-            <w:szCs w:val="21"/>
-            <w:lang w:val="en"/>
-          </w:rPr>
-          <w:t>https://www.herschel.caltech.edu/</w:t>
-        </w:r>
-      </w:hyperlink>
-    </w:p>
-    <w:p>
-      <w:pPr>
-        <w:shd w:val="clear" w:color="auto" w:fill="FFFFFF"/>
-        <w:spacing w:after="0" w:line="480" w:lineRule="atLeast"/>
-        <w:ind w:left="720" w:hanging="720"/>
-        <w:rPr>
-          <w:rFonts w:ascii="Calibri" w:eastAsia="Times New Roman" w:hAnsi="Calibri" w:cs="Calibri"/>
-          <w:color w:val="000000"/>
-          <w:sz w:val="27"/>
-          <w:szCs w:val="27"/>
-          <w:lang w:val="en-US" w:eastAsia="en-CA"/>
-        </w:rPr>
-      </w:pPr>
-      <w:r>
-        <w:rPr>
-          <w:rFonts w:ascii="Calibri" w:eastAsia="Times New Roman" w:hAnsi="Calibri" w:cs="Calibri"/>
-          <w:i/>
-          <w:iCs/>
-          <w:color w:val="000000"/>
-          <w:sz w:val="27"/>
-          <w:szCs w:val="27"/>
-          <w:lang w:val="en-US" w:eastAsia="en-CA"/>
-        </w:rPr>
-        <w:t>Herschel Space Observatory</w:t>
-      </w:r>
-      <w:r>
-        <w:rPr>
-          <w:rFonts w:ascii="Calibri" w:eastAsia="Times New Roman" w:hAnsi="Calibri" w:cs="Calibri"/>
-          <w:color w:val="000000"/>
-          <w:sz w:val="27"/>
-          <w:szCs w:val="27"/>
-          <w:lang w:val="en-US" w:eastAsia="en-CA"/>
-        </w:rPr>
-        <w:t>. (2013). Herschel Space Observatory. https://www.herschel.caltech.edu/</w:t>
-      </w:r>
-    </w:p>
-    <w:p>
-      <w:pPr>
-        <w:shd w:val="clear" w:color="auto" w:fill="FFFFFF"/>
-        <w:spacing w:after="0" w:line="480" w:lineRule="atLeast"/>
-        <w:rPr>
-          <w:rStyle w:val="Hyperlink"/>
-          <w:rFonts w:ascii="Calibri" w:eastAsia="Times New Roman" w:hAnsi="Calibri" w:cs="Calibri"/>
-          <w:color w:val="000000"/>
-          <w:sz w:val="27"/>
-          <w:szCs w:val="27"/>
-          <w:u w:val="none"/>
-          <w:lang w:val="en-US" w:eastAsia="en-CA"/>
-        </w:rPr>
-      </w:pPr>
+      <w:r>
+        <w:t>(Molinari et al., 2017)</w:t>
+      </w:r>
     </w:p>
     <w:p>
       <w:r>
@@ -2845,126 +2535,8 @@
           <w:szCs w:val="21"/>
           <w:lang w:val="en"/>
         </w:rPr>
-        <w:t>[9]</w:t>
-      </w:r>
-      <w:r>
         <w:t xml:space="preserve"> </w:t>
       </w:r>
-      <w:hyperlink r:id="rId17" w:history="1">
-        <w:r>
-          <w:rPr>
-            <w:rStyle w:val="Hyperlink"/>
-          </w:rPr>
-          <w:t>https://ui.adsabs.harvard.edu/abs/2017ascl.soft08018M/abstract</w:t>
-        </w:r>
-      </w:hyperlink>
-    </w:p>
-    <w:p>
-      <w:pPr>
-        <w:pStyle w:val="NormalWeb"/>
-        <w:shd w:val="clear" w:color="auto" w:fill="FFFFFF"/>
-        <w:spacing w:before="0" w:beforeAutospacing="0" w:after="0" w:afterAutospacing="0" w:line="480" w:lineRule="atLeast"/>
-        <w:ind w:left="720" w:hanging="720"/>
-        <w:rPr>
-          <w:rFonts w:ascii="Calibri" w:hAnsi="Calibri" w:cs="Calibri"/>
-          <w:color w:val="000000"/>
-          <w:sz w:val="27"/>
-          <w:szCs w:val="27"/>
-        </w:rPr>
-      </w:pPr>
-      <w:r>
-        <w:rPr>
-          <w:rFonts w:ascii="Calibri" w:hAnsi="Calibri" w:cs="Calibri"/>
-          <w:color w:val="000000"/>
-          <w:sz w:val="27"/>
-          <w:szCs w:val="27"/>
-        </w:rPr>
-        <w:t xml:space="preserve">Molinari, S., </w:t>
-      </w:r>
-      <w:proofErr w:type="spellStart"/>
-      <w:r>
-        <w:rPr>
-          <w:rFonts w:ascii="Calibri" w:hAnsi="Calibri" w:cs="Calibri"/>
-          <w:color w:val="000000"/>
-          <w:sz w:val="27"/>
-          <w:szCs w:val="27"/>
-        </w:rPr>
-        <w:t>Schisano</w:t>
-      </w:r>
-      <w:proofErr w:type="spellEnd"/>
-      <w:r>
-        <w:rPr>
-          <w:rFonts w:ascii="Calibri" w:hAnsi="Calibri" w:cs="Calibri"/>
-          <w:color w:val="000000"/>
-          <w:sz w:val="27"/>
-          <w:szCs w:val="27"/>
-        </w:rPr>
-        <w:t xml:space="preserve">, E., Faustini, F., Pestalozzi, M., di Giorgio, A. M., &amp; Liu, S. (2017). CUTEX: </w:t>
-      </w:r>
-      <w:proofErr w:type="spellStart"/>
-      <w:r>
-        <w:rPr>
-          <w:rFonts w:ascii="Calibri" w:hAnsi="Calibri" w:cs="Calibri"/>
-          <w:color w:val="000000"/>
-          <w:sz w:val="27"/>
-          <w:szCs w:val="27"/>
-        </w:rPr>
-        <w:t>CUrvature</w:t>
-      </w:r>
-      <w:proofErr w:type="spellEnd"/>
-      <w:r>
-        <w:rPr>
-          <w:rFonts w:ascii="Calibri" w:hAnsi="Calibri" w:cs="Calibri"/>
-          <w:color w:val="000000"/>
-          <w:sz w:val="27"/>
-          <w:szCs w:val="27"/>
-        </w:rPr>
-        <w:t xml:space="preserve"> Thresholding </w:t>
-      </w:r>
-      <w:proofErr w:type="spellStart"/>
-      <w:r>
-        <w:rPr>
-          <w:rFonts w:ascii="Calibri" w:hAnsi="Calibri" w:cs="Calibri"/>
-          <w:color w:val="000000"/>
-          <w:sz w:val="27"/>
-          <w:szCs w:val="27"/>
-        </w:rPr>
-        <w:t>EXtractor</w:t>
-      </w:r>
-      <w:proofErr w:type="spellEnd"/>
-      <w:r>
-        <w:rPr>
-          <w:rFonts w:ascii="Calibri" w:hAnsi="Calibri" w:cs="Calibri"/>
-          <w:color w:val="000000"/>
-          <w:sz w:val="27"/>
-          <w:szCs w:val="27"/>
-        </w:rPr>
-        <w:t xml:space="preserve">. </w:t>
-      </w:r>
-      <w:proofErr w:type="spellStart"/>
-      <w:r>
-        <w:rPr>
-          <w:rFonts w:ascii="Calibri" w:hAnsi="Calibri" w:cs="Calibri"/>
-          <w:i/>
-          <w:iCs/>
-          <w:color w:val="000000"/>
-          <w:sz w:val="27"/>
-          <w:szCs w:val="27"/>
-        </w:rPr>
-        <w:t>Ascl</w:t>
-      </w:r>
-      <w:proofErr w:type="spellEnd"/>
-      <w:r>
-        <w:rPr>
-          <w:rFonts w:ascii="Calibri" w:hAnsi="Calibri" w:cs="Calibri"/>
-          <w:color w:val="000000"/>
-          <w:sz w:val="27"/>
-          <w:szCs w:val="27"/>
-        </w:rPr>
-        <w:t>, ascl:1708.018. https://ui.adsabs.harvard.edu/abs/2017ascl.soft08018M/abstract</w:t>
-      </w:r>
-    </w:p>
-    <w:p>
       <w:r>
         <w:rPr>
           <w:rStyle w:val="Hyperlink"/>
@@ -2973,35 +2545,55 @@
           <w:szCs w:val="21"/>
           <w:lang w:val="en"/>
         </w:rPr>
+        <w:t>[10]</w:t>
+      </w:r>
+      <w:r>
         <w:t xml:space="preserve"> </w:t>
       </w:r>
       <w:r>
-        <w:rPr>
-          <w:rStyle w:val="Hyperlink"/>
-          <w:rFonts w:ascii="Century Gothic" w:eastAsiaTheme="majorEastAsia" w:hAnsi="Century Gothic" w:cs="Arial"/>
-          <w:sz w:val="21"/>
-          <w:szCs w:val="21"/>
-          <w:lang w:val="en"/>
-        </w:rPr>
-        <w:t>[10]</w:t>
+        <w:t>(Berry, 2015)</w:t>
+      </w:r>
+    </w:p>
+    <w:p>
+      <w:r>
+        <w:t>[11]</w:t>
       </w:r>
       <w:r>
         <w:t xml:space="preserve"> </w:t>
       </w:r>
-      <w:hyperlink r:id="rId18" w:history="1">
+      <w:hyperlink r:id="rId10" w:history="1">
         <w:r>
           <w:rPr>
             <w:rStyle w:val="Hyperlink"/>
           </w:rPr>
-          <w:t>https://www.sciencedirect.com/science/article/pii/S2213133714000675</w:t>
+          <w:t>https://www-sciencedirect-com.ezproxy.kpu.ca:2443/science/article/pii/003206339500055A?via%3Dihub</w:t>
         </w:r>
       </w:hyperlink>
     </w:p>
     <w:p>
-      <w:pPr>
-        <w:shd w:val="clear" w:color="auto" w:fill="FFFFFF"/>
-        <w:spacing w:after="0" w:line="480" w:lineRule="atLeast"/>
-        <w:ind w:left="720" w:hanging="720"/>
+      <w:r>
+        <w:lastRenderedPageBreak/>
+        <w:t>[12]</w:t>
+      </w:r>
+      <w:r>
+        <w:t xml:space="preserve"> </w:t>
+      </w:r>
+      <w:hyperlink r:id="rId11" w:history="1">
+        <w:r>
+          <w:rPr>
+            <w:rStyle w:val="Hyperlink"/>
+            <w:rFonts w:ascii="Segoe UI" w:hAnsi="Segoe UI" w:cs="Segoe UI"/>
+            <w:shd w:val="clear" w:color="auto" w:fill="FFFFFF"/>
+          </w:rPr>
+          <w:t>https://arxiv.org/pdf/1509.00318.pdf</w:t>
+        </w:r>
+      </w:hyperlink>
+      <w:bookmarkStart w:id="0" w:name="_GoBack"/>
+      <w:bookmarkEnd w:id="0"/>
+    </w:p>
+    <w:p/>
+    <w:p>
+      <w:pPr>
         <w:rPr>
           <w:rFonts w:ascii="Calibri" w:eastAsia="Times New Roman" w:hAnsi="Calibri" w:cs="Calibri"/>
           <w:color w:val="000000"/>
@@ -3010,7 +2602,12 @@
           <w:lang w:eastAsia="en-CA"/>
         </w:rPr>
       </w:pPr>
-      <w:r>
+    </w:p>
+    <w:p>
+      <w:pPr>
+        <w:shd w:val="clear" w:color="auto" w:fill="FFFFFF"/>
+        <w:spacing w:after="0" w:line="480" w:lineRule="atLeast"/>
+        <w:ind w:left="720" w:hanging="720"/>
         <w:rPr>
           <w:rFonts w:ascii="Calibri" w:eastAsia="Times New Roman" w:hAnsi="Calibri" w:cs="Calibri"/>
           <w:color w:val="000000"/>
@@ -3018,74 +2615,7 @@
           <w:szCs w:val="27"/>
           <w:lang w:eastAsia="en-CA"/>
         </w:rPr>
-        <w:t xml:space="preserve">Berry, D. S. (2015). </w:t>
-      </w:r>
-      <w:proofErr w:type="spellStart"/>
-      <w:r>
-        <w:rPr>
-          <w:rFonts w:ascii="Calibri" w:eastAsia="Times New Roman" w:hAnsi="Calibri" w:cs="Calibri"/>
-          <w:color w:val="000000"/>
-          <w:sz w:val="27"/>
-          <w:szCs w:val="27"/>
-          <w:lang w:eastAsia="en-CA"/>
-        </w:rPr>
-        <w:t>FellWalker</w:t>
-      </w:r>
-      <w:proofErr w:type="spellEnd"/>
-      <w:r>
-        <w:rPr>
-          <w:rFonts w:ascii="Calibri" w:eastAsia="Times New Roman" w:hAnsi="Calibri" w:cs="Calibri"/>
-          <w:color w:val="000000"/>
-          <w:sz w:val="27"/>
-          <w:szCs w:val="27"/>
-          <w:lang w:eastAsia="en-CA"/>
-        </w:rPr>
-        <w:t xml:space="preserve">—A clump identification algorithm. </w:t>
-      </w:r>
-      <w:r>
-        <w:rPr>
-          <w:rFonts w:ascii="Calibri" w:eastAsia="Times New Roman" w:hAnsi="Calibri" w:cs="Calibri"/>
-          <w:i/>
-          <w:iCs/>
-          <w:color w:val="000000"/>
-          <w:sz w:val="27"/>
-          <w:szCs w:val="27"/>
-          <w:lang w:eastAsia="en-CA"/>
-        </w:rPr>
-        <w:t>Astronomy and Computing</w:t>
-      </w:r>
-      <w:r>
-        <w:rPr>
-          <w:rFonts w:ascii="Calibri" w:eastAsia="Times New Roman" w:hAnsi="Calibri" w:cs="Calibri"/>
-          <w:color w:val="000000"/>
-          <w:sz w:val="27"/>
-          <w:szCs w:val="27"/>
-          <w:lang w:eastAsia="en-CA"/>
-        </w:rPr>
-        <w:t xml:space="preserve">, </w:t>
-      </w:r>
-      <w:r>
-        <w:rPr>
-          <w:rFonts w:ascii="Calibri" w:eastAsia="Times New Roman" w:hAnsi="Calibri" w:cs="Calibri"/>
-          <w:i/>
-          <w:iCs/>
-          <w:color w:val="000000"/>
-          <w:sz w:val="27"/>
-          <w:szCs w:val="27"/>
-          <w:lang w:eastAsia="en-CA"/>
-        </w:rPr>
-        <w:t>10</w:t>
-      </w:r>
-      <w:r>
-        <w:rPr>
-          <w:rFonts w:ascii="Calibri" w:eastAsia="Times New Roman" w:hAnsi="Calibri" w:cs="Calibri"/>
-          <w:color w:val="000000"/>
-          <w:sz w:val="27"/>
-          <w:szCs w:val="27"/>
-          <w:lang w:eastAsia="en-CA"/>
-        </w:rPr>
-        <w:t>, 22–31. https://doi.org/10.1016/j.ascom.2014.11.004</w:t>
-      </w:r>
+      </w:pPr>
     </w:p>
     <w:sectPr>
       <w:pgSz w:w="12240" w:h="15840"/>
@@ -3965,18 +3495,18 @@
 </file>
 
 <file path=customXml/item1.xml><?xml version="1.0" encoding="utf-8"?>
-<p:properties xmlns:p="http://schemas.microsoft.com/office/2006/metadata/properties" xmlns:xsi="http://www.w3.org/2001/XMLSchema-instance" xmlns:pc="http://schemas.microsoft.com/office/infopath/2007/PartnerControls">
-  <documentManagement/>
-</p:properties>
-</file>
-
-<file path=customXml/item2.xml><?xml version="1.0" encoding="utf-8"?>
 <?mso-contentType ?>
 <FormTemplates xmlns="http://schemas.microsoft.com/sharepoint/v3/contenttype/forms">
   <Display>DocumentLibraryForm</Display>
   <Edit>DocumentLibraryForm</Edit>
   <New>DocumentLibraryForm</New>
 </FormTemplates>
+</file>
+
+<file path=customXml/item2.xml><?xml version="1.0" encoding="utf-8"?>
+<p:properties xmlns:p="http://schemas.microsoft.com/office/2006/metadata/properties" xmlns:xsi="http://www.w3.org/2001/XMLSchema-instance" xmlns:pc="http://schemas.microsoft.com/office/infopath/2007/PartnerControls">
+  <documentManagement/>
+</p:properties>
 </file>
 
 <file path=customXml/item3.xml><?xml version="1.0" encoding="utf-8"?>
@@ -4156,18 +3686,18 @@
 </file>
 
 <file path=customXml/itemProps1.xml><?xml version="1.0" encoding="utf-8"?>
-<ds:datastoreItem xmlns:ds="http://schemas.openxmlformats.org/officeDocument/2006/customXml" ds:itemID="{0B71E3D1-DF4B-4E28-8B56-32B935E3BD46}">
+<ds:datastoreItem xmlns:ds="http://schemas.openxmlformats.org/officeDocument/2006/customXml" ds:itemID="{9F1B359F-01D4-4244-B305-A3AA7C487827}">
   <ds:schemaRefs>
-    <ds:schemaRef ds:uri="http://schemas.microsoft.com/office/2006/metadata/properties"/>
-    <ds:schemaRef ds:uri="http://schemas.microsoft.com/office/infopath/2007/PartnerControls"/>
+    <ds:schemaRef ds:uri="http://schemas.microsoft.com/sharepoint/v3/contenttype/forms"/>
   </ds:schemaRefs>
 </ds:datastoreItem>
 </file>
 
 <file path=customXml/itemProps2.xml><?xml version="1.0" encoding="utf-8"?>
-<ds:datastoreItem xmlns:ds="http://schemas.openxmlformats.org/officeDocument/2006/customXml" ds:itemID="{9F1B359F-01D4-4244-B305-A3AA7C487827}">
+<ds:datastoreItem xmlns:ds="http://schemas.openxmlformats.org/officeDocument/2006/customXml" ds:itemID="{0B71E3D1-DF4B-4E28-8B56-32B935E3BD46}">
   <ds:schemaRefs>
-    <ds:schemaRef ds:uri="http://schemas.microsoft.com/sharepoint/v3/contenttype/forms"/>
+    <ds:schemaRef ds:uri="http://schemas.microsoft.com/office/2006/metadata/properties"/>
+    <ds:schemaRef ds:uri="http://schemas.microsoft.com/office/infopath/2007/PartnerControls"/>
   </ds:schemaRefs>
 </ds:datastoreItem>
 </file>
@@ -4191,7 +3721,7 @@
 </file>
 
 <file path=customXml/itemProps4.xml><?xml version="1.0" encoding="utf-8"?>
-<ds:datastoreItem xmlns:ds="http://schemas.openxmlformats.org/officeDocument/2006/customXml" ds:itemID="{76CB1A78-B9CF-4F2E-9F33-0D64D8201ADC}">
+<ds:datastoreItem xmlns:ds="http://schemas.openxmlformats.org/officeDocument/2006/customXml" ds:itemID="{E661BEDD-9895-4625-AB95-8BF769B0D58C}">
   <ds:schemaRefs>
     <ds:schemaRef ds:uri="http://schemas.openxmlformats.org/officeDocument/2006/bibliography"/>
   </ds:schemaRefs>

</xml_diff>